<commit_message>
updated base invoice template
</commit_message>
<xml_diff>
--- a/invoice_templates/base_invoice_template.docx
+++ b/invoice_templates/base_invoice_template.docx
@@ -15,7 +15,7 @@
       </w:pPr>
       <w:r>
         <w:drawing>
-          <wp:anchor behindDoc="0" distT="0" distB="0" distL="114300" distR="114300" simplePos="0" locked="0" layoutInCell="0" allowOverlap="1" relativeHeight="2">
+          <wp:anchor behindDoc="1" distT="0" distB="0" distL="114300" distR="114300" simplePos="0" locked="0" layoutInCell="0" allowOverlap="1" relativeHeight="2">
             <wp:simplePos x="0" y="0"/>
             <wp:positionH relativeFrom="column">
               <wp:posOffset>-200025</wp:posOffset>
@@ -27,11 +27,11 @@
             <wp:effectExtent l="0" t="0" r="0" b="0"/>
             <wp:wrapTight wrapText="bothSides">
               <wp:wrapPolygon edited="0">
-                <wp:start x="-1" y="0"/>
-                <wp:lineTo x="-1" y="21473"/>
-                <wp:lineTo x="21432" y="21473"/>
-                <wp:lineTo x="21432" y="0"/>
-                <wp:lineTo x="-1" y="0"/>
+                <wp:start x="335" y="0"/>
+                <wp:lineTo x="335" y="99637"/>
+                <wp:lineTo x="122006" y="99637"/>
+                <wp:lineTo x="122006" y="0"/>
+                <wp:lineTo x="335" y="0"/>
               </wp:wrapPolygon>
             </wp:wrapTight>
             <wp:docPr id="1" name="Picture 1"/>
@@ -85,7 +85,34 @@
           <w:sz w:val="40"/>
           <w:szCs w:val="40"/>
         </w:rPr>
-        <w:t xml:space="preserve">StoneGate Realty, LLc                                                                          </w:t>
+        <w:t>Real</w:t>
+      </w:r>
+      <w:r>
+        <w:rPr>
+          <w:rFonts w:ascii="Baskerville Old Face" w:hAnsi="Baskerville Old Face"/>
+          <w:b/>
+          <w:sz w:val="40"/>
+          <w:szCs w:val="40"/>
+        </w:rPr>
+        <w:t xml:space="preserve"> </w:t>
+      </w:r>
+      <w:r>
+        <w:rPr>
+          <w:rFonts w:ascii="Baskerville Old Face" w:hAnsi="Baskerville Old Face"/>
+          <w:b/>
+          <w:sz w:val="40"/>
+          <w:szCs w:val="40"/>
+        </w:rPr>
+        <w:t>Estate Company</w:t>
+      </w:r>
+      <w:r>
+        <w:rPr>
+          <w:rFonts w:ascii="Baskerville Old Face" w:hAnsi="Baskerville Old Face"/>
+          <w:b/>
+          <w:sz w:val="40"/>
+          <w:szCs w:val="40"/>
+        </w:rPr>
+        <w:t xml:space="preserve">, LLc                                                                          </w:t>
       </w:r>
     </w:p>
     <w:p>
@@ -111,43 +138,45 @@
           <w:sz w:val="32"/>
           <w:szCs w:val="32"/>
         </w:rPr>
-        <w:t>For All Your Real Estate Needs since 1998</w:t>
-      </w:r>
-    </w:p>
-    <w:p>
-      <w:pPr>
-        <w:pStyle w:val="Normal"/>
-        <w:jc w:val="center"/>
+        <w:t xml:space="preserve">For All Your Real Estate Needs since </w:t>
+      </w:r>
+      <w:r>
         <w:rPr>
           <w:rFonts w:ascii="Baskerville Old Face" w:hAnsi="Baskerville Old Face"/>
           <w:b/>
-          <w:sz w:val="32"/>
-          <w:szCs w:val="32"/>
-        </w:rPr>
-      </w:pPr>
-      <w:r>
-        <w:rPr>
-          <w:rFonts w:ascii="Baskerville Old Face" w:hAnsi="Baskerville Old Face"/>
-          <w:b/>
-          <w:sz w:val="32"/>
-          <w:szCs w:val="32"/>
-        </w:rPr>
-        <w:t>Full Service Real Estate Company</w:t>
-      </w:r>
-    </w:p>
-    <w:p>
-      <w:pPr>
-        <w:pStyle w:val="Normal"/>
-        <w:jc w:val="center"/>
-        <w:rPr>
-          <w:rFonts w:ascii="Baskerville Old Face" w:hAnsi="Baskerville Old Face"/>
-          <w:b/>
+          <w:i/>
           <w:color w:themeColor="text2" w:val="1F497D"/>
           <w:sz w:val="32"/>
           <w:szCs w:val="32"/>
         </w:rPr>
-      </w:pPr>
-      <w:r>
+        <w:t>2025</w:t>
+      </w:r>
+    </w:p>
+    <w:p>
+      <w:pPr>
+        <w:pStyle w:val="Normal"/>
+        <w:jc w:val="center"/>
+        <w:rPr>
+          <w:rFonts w:ascii="Baskerville Old Face" w:hAnsi="Baskerville Old Face"/>
+          <w:b/>
+          <w:sz w:val="32"/>
+          <w:szCs w:val="32"/>
+        </w:rPr>
+      </w:pPr>
+      <w:r>
+        <w:rPr>
+          <w:rFonts w:ascii="Baskerville Old Face" w:hAnsi="Baskerville Old Face"/>
+          <w:b/>
+          <w:sz w:val="32"/>
+          <w:szCs w:val="32"/>
+        </w:rPr>
+        <w:t>Full Service Real Estate Company</w:t>
+      </w:r>
+    </w:p>
+    <w:p>
+      <w:pPr>
+        <w:pStyle w:val="Normal"/>
+        <w:jc w:val="center"/>
         <w:rPr>
           <w:rFonts w:ascii="Baskerville Old Face" w:hAnsi="Baskerville Old Face"/>
           <w:b/>
@@ -155,6 +184,15 @@
           <w:sz w:val="32"/>
           <w:szCs w:val="32"/>
         </w:rPr>
+      </w:pPr>
+      <w:r>
+        <w:rPr>
+          <w:rFonts w:ascii="Baskerville Old Face" w:hAnsi="Baskerville Old Face"/>
+          <w:b/>
+          <w:color w:themeColor="text2" w:val="1F497D"/>
+          <w:sz w:val="32"/>
+          <w:szCs w:val="32"/>
+        </w:rPr>
         <w:t>Home Rental &amp; Property Maintenance</w:t>
       </w:r>
     </w:p>
@@ -185,7 +223,16 @@
           <w:sz w:val="36"/>
           <w:szCs w:val="36"/>
         </w:rPr>
-        <w:t>414-737-8980</w:t>
+        <w:t>414-737-898</w:t>
+      </w:r>
+      <w:r>
+        <w:rPr>
+          <w:rFonts w:ascii="Arial Rounded MT Bold" w:hAnsi="Arial Rounded MT Bold"/>
+          <w:b/>
+          <w:sz w:val="36"/>
+          <w:szCs w:val="36"/>
+        </w:rPr>
+        <w:t>5</w:t>
       </w:r>
     </w:p>
     <w:p>
@@ -627,23 +674,19 @@
           <w:sz w:val="24"/>
           <w:szCs w:val="24"/>
         </w:rPr>
-        <w:t>Payment through Venmo to Linda@lindafloodstonegaterealty</w:t>
-      </w:r>
-    </w:p>
-    <w:p>
-      <w:pPr>
-        <w:pStyle w:val="Normal"/>
-        <w:spacing w:before="0" w:after="200"/>
-        <w:rPr>
-          <w:rFonts w:ascii="Arial Rounded MT Bold" w:hAnsi="Arial Rounded MT Bold"/>
-          <w:bCs/>
-          <w:i/>
+        <w:t xml:space="preserve">Payment through Venmo to </w:t>
+      </w:r>
+      <w:r>
+        <w:rPr>
+          <w:rFonts w:ascii="Arial Rounded MT Bold" w:hAnsi="Arial Rounded MT Bold"/>
+          <w:bCs/>
           <w:i/>
           <w:iCs/>
           <w:sz w:val="24"/>
           <w:szCs w:val="24"/>
         </w:rPr>
-      </w:pPr>
+        <w:t>owner</w:t>
+      </w:r>
       <w:r>
         <w:rPr>
           <w:rFonts w:ascii="Arial Rounded MT Bold" w:hAnsi="Arial Rounded MT Bold"/>
@@ -653,7 +696,110 @@
           <w:sz w:val="24"/>
           <w:szCs w:val="24"/>
         </w:rPr>
-        <w:t>Payment through Zelle to Linda S Flood stonegaterealty@hotmail.com</w:t>
+        <w:t>@</w:t>
+      </w:r>
+      <w:r>
+        <w:rPr>
+          <w:rFonts w:ascii="Arial Rounded MT Bold" w:hAnsi="Arial Rounded MT Bold"/>
+          <w:bCs/>
+          <w:i/>
+          <w:iCs/>
+          <w:sz w:val="24"/>
+          <w:szCs w:val="24"/>
+        </w:rPr>
+        <w:t>leasingcompany</w:t>
+      </w:r>
+    </w:p>
+    <w:p>
+      <w:pPr>
+        <w:pStyle w:val="Normal"/>
+        <w:spacing w:before="0" w:after="200"/>
+        <w:rPr>
+          <w:rFonts w:ascii="Arial Rounded MT Bold" w:hAnsi="Arial Rounded MT Bold"/>
+          <w:bCs/>
+          <w:i/>
+          <w:i/>
+          <w:iCs/>
+          <w:sz w:val="24"/>
+          <w:szCs w:val="24"/>
+        </w:rPr>
+      </w:pPr>
+      <w:r>
+        <w:rPr>
+          <w:rFonts w:ascii="Arial Rounded MT Bold" w:hAnsi="Arial Rounded MT Bold"/>
+          <w:bCs/>
+          <w:i/>
+          <w:iCs/>
+          <w:sz w:val="24"/>
+          <w:szCs w:val="24"/>
+        </w:rPr>
+        <w:t xml:space="preserve">Payment through Zelle to </w:t>
+      </w:r>
+      <w:r>
+        <w:rPr>
+          <w:rFonts w:ascii="Arial Rounded MT Bold" w:hAnsi="Arial Rounded MT Bold"/>
+          <w:bCs/>
+          <w:i/>
+          <w:iCs/>
+          <w:sz w:val="24"/>
+          <w:szCs w:val="24"/>
+        </w:rPr>
+        <w:t>Owner</w:t>
+      </w:r>
+      <w:r>
+        <w:rPr>
+          <w:rFonts w:ascii="Arial Rounded MT Bold" w:hAnsi="Arial Rounded MT Bold"/>
+          <w:bCs/>
+          <w:i/>
+          <w:iCs/>
+          <w:sz w:val="24"/>
+          <w:szCs w:val="24"/>
+        </w:rPr>
+        <w:t xml:space="preserve"> </w:t>
+      </w:r>
+      <w:r>
+        <w:rPr>
+          <w:rFonts w:ascii="Arial Rounded MT Bold" w:hAnsi="Arial Rounded MT Bold"/>
+          <w:bCs/>
+          <w:i/>
+          <w:iCs/>
+          <w:sz w:val="24"/>
+          <w:szCs w:val="24"/>
+        </w:rPr>
+        <w:t>leasingcompany</w:t>
+      </w:r>
+      <w:r>
+        <w:rPr>
+          <w:rFonts w:ascii="Arial Rounded MT Bold" w:hAnsi="Arial Rounded MT Bold"/>
+          <w:bCs/>
+          <w:i/>
+          <w:iCs/>
+          <w:sz w:val="24"/>
+          <w:szCs w:val="24"/>
+        </w:rPr>
+        <w:t>@</w:t>
+      </w:r>
+      <w:r>
+        <w:rPr>
+          <w:rFonts w:ascii="Arial Rounded MT Bold" w:hAnsi="Arial Rounded MT Bold"/>
+          <w:bCs/>
+          <w:i/>
+          <w:iCs/>
+          <w:sz w:val="24"/>
+          <w:szCs w:val="24"/>
+        </w:rPr>
+        <w:t>email</w:t>
+      </w:r>
+      <w:r>
+        <w:rPr>
+          <w:rFonts w:ascii="Arial Rounded MT Bold" w:hAnsi="Arial Rounded MT Bold"/>
+          <w:bCs/>
+          <w:i/>
+          <w:iCs/>
+          <w:sz w:val="24"/>
+          <w:szCs w:val="24"/>
+        </w:rPr>
+        <w:t>.com</w:t>
       </w:r>
     </w:p>
     <w:sectPr>
@@ -695,7 +841,39 @@
     </w:pPr>
     <w:r>
       <w:rPr/>
-      <w:t xml:space="preserve">PO Box 510762, New Berlin, WI53151                             414-737-8980                                       stonegaterealty@hotmail.com             </w:t>
+      <w:t xml:space="preserve">PO Box </w:t>
+    </w:r>
+    <w:r>
+      <w:rPr/>
+      <w:t>999999</w:t>
+    </w:r>
+    <w:r>
+      <w:rPr/>
+      <w:t>, New Berlin, WI 53151                             414-737-898</w:t>
+    </w:r>
+    <w:r>
+      <w:rPr/>
+      <w:t>5</w:t>
+    </w:r>
+    <w:r>
+      <w:rPr/>
+      <w:t xml:space="preserve">                                       </w:t>
+    </w:r>
+    <w:r>
+      <w:rPr/>
+      <w:t>ryan</w:t>
+    </w:r>
+    <w:r>
+      <w:rPr/>
+      <w:t>@</w:t>
+    </w:r>
+    <w:r>
+      <w:rPr/>
+      <w:t>ryanflood.com</w:t>
+    </w:r>
+    <w:r>
+      <w:rPr/>
+      <w:t xml:space="preserve">             </w:t>
     </w:r>
   </w:p>
 </w:ftr>
@@ -710,7 +888,39 @@
     </w:pPr>
     <w:r>
       <w:rPr/>
-      <w:t xml:space="preserve">PO Box 510762, New Berlin, WI53151                             414-737-8980                                       stonegaterealty@hotmail.com             </w:t>
+      <w:t xml:space="preserve">PO Box </w:t>
+    </w:r>
+    <w:r>
+      <w:rPr/>
+      <w:t>999999</w:t>
+    </w:r>
+    <w:r>
+      <w:rPr/>
+      <w:t>, New Berlin, WI 53151                             414-737-898</w:t>
+    </w:r>
+    <w:r>
+      <w:rPr/>
+      <w:t>5</w:t>
+    </w:r>
+    <w:r>
+      <w:rPr/>
+      <w:t xml:space="preserve">                                       </w:t>
+    </w:r>
+    <w:r>
+      <w:rPr/>
+      <w:t>ryan</w:t>
+    </w:r>
+    <w:r>
+      <w:rPr/>
+      <w:t>@</w:t>
+    </w:r>
+    <w:r>
+      <w:rPr/>
+      <w:t>ryanflood.com</w:t>
+    </w:r>
+    <w:r>
+      <w:rPr/>
+      <w:t xml:space="preserve">             </w:t>
     </w:r>
   </w:p>
 </w:ftr>

</xml_diff>